<commit_message>
added my portfolio website
</commit_message>
<xml_diff>
--- a/Images/Nikhitha_Resume.docx
+++ b/Images/Nikhitha_Resume.docx
@@ -418,6 +418,42 @@
     </w:p>
     <w:p>
       <w:pPr>
+        <w:tabs>
+          <w:tab w:val="left" w:pos="6641"/>
+        </w:tabs>
+        <w:spacing w:line="268" w:lineRule="exact"/>
+        <w:ind w:left="130"/>
+        <w:rPr>
+          <w:sz w:val="24"/>
+          <w:szCs w:val="24"/>
+        </w:rPr>
+      </w:pPr>
+    </w:p>
+    <w:p>
+      <w:pPr>
+        <w:tabs>
+          <w:tab w:val="left" w:pos="6641"/>
+        </w:tabs>
+        <w:spacing w:line="268" w:lineRule="exact"/>
+        <w:ind w:left="130"/>
+        <w:rPr>
+          <w:sz w:val="24"/>
+          <w:szCs w:val="24"/>
+        </w:rPr>
+      </w:pPr>
+      <w:hyperlink r:id="rId11" w:history="1">
+        <w:r>
+          <w:rPr>
+            <w:rStyle w:val="Hyperlink"/>
+            <w:sz w:val="24"/>
+            <w:szCs w:val="24"/>
+          </w:rPr>
+          <w:t>https://fallenscent22.github.io/My-Portfolio/</w:t>
+        </w:r>
+      </w:hyperlink>
+    </w:p>
+    <w:p>
+      <w:pPr>
         <w:pStyle w:val="BodyText"/>
         <w:spacing w:before="173"/>
         <w:rPr>
@@ -496,7 +532,7 @@
           </mc:Choice>
           <mc:Fallback>
             <w:pict>
-              <v:shape w14:anchorId="5F62C9F3" id="Graphic 4" o:spid="_x0000_s1026" style="position:absolute;margin-left:42.5pt;margin-top:22.05pt;width:526.1pt;height:.1pt;z-index:-15728128;visibility:visible;mso-wrap-style:square;mso-wrap-distance-left:0;mso-wrap-distance-top:0;mso-wrap-distance-right:0;mso-wrap-distance-bottom:0;mso-position-horizontal:absolute;mso-position-horizontal-relative:page;mso-position-vertical:absolute;mso-position-vertical-relative:text;v-text-anchor:top" coordsize="6681470,1270" o:gfxdata="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" path="m,l6681216,e" filled="f" strokeweight=".78pt">
+              <v:shape w14:anchorId="4A13675E" id="Graphic 4" o:spid="_x0000_s1026" style="position:absolute;margin-left:42.5pt;margin-top:22.05pt;width:526.1pt;height:.1pt;z-index:-15728128;visibility:visible;mso-wrap-style:square;mso-wrap-distance-left:0;mso-wrap-distance-top:0;mso-wrap-distance-right:0;mso-wrap-distance-bottom:0;mso-position-horizontal:absolute;mso-position-horizontal-relative:page;mso-position-vertical:absolute;mso-position-vertical-relative:text;v-text-anchor:top" coordsize="6681470,1270" o:gfxdata="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" path="m,l6681216,e" filled="f" strokeweight=".78pt">
                 <v:path arrowok="t"/>
                 <w10:wrap type="topAndBottom" anchorx="page"/>
               </v:shape>
@@ -547,7 +583,7 @@
                           <pic:cNvPicPr/>
                         </pic:nvPicPr>
                         <pic:blipFill>
-                          <a:blip r:embed="rId11" cstate="print"/>
+                          <a:blip r:embed="rId12" cstate="print"/>
                           <a:stretch>
                             <a:fillRect/>
                           </a:stretch>
@@ -568,7 +604,7 @@
                           <pic:cNvPicPr/>
                         </pic:nvPicPr>
                         <pic:blipFill>
-                          <a:blip r:embed="rId12" cstate="print"/>
+                          <a:blip r:embed="rId13" cstate="print"/>
                           <a:stretch>
                             <a:fillRect/>
                           </a:stretch>
@@ -637,10 +673,10 @@
             <w:pict>
               <v:group w14:anchorId="42CB6DA7" id="Group 5" o:spid="_x0000_s1029" style="position:absolute;margin-left:61.2pt;margin-top:27.5pt;width:103.5pt;height:37.05pt;z-index:-15727616;mso-wrap-distance-left:0;mso-wrap-distance-right:0;mso-position-horizontal-relative:page;mso-position-vertical-relative:text" coordsize="13144,4705" o:gfxdata="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">
                 <v:shape id="Image 6" o:spid="_x0000_s1030" type="#_x0000_t75" style="position:absolute;top:1183;width:1449;height:1637;visibility:visible;mso-wrap-style:square" o:gfxdata="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">
-                  <v:imagedata r:id="rId13" o:title=""/>
+                  <v:imagedata r:id="rId14" o:title=""/>
                 </v:shape>
                 <v:shape id="Image 7" o:spid="_x0000_s1031" type="#_x0000_t75" style="position:absolute;left:759;width:12382;height:4701;visibility:visible;mso-wrap-style:square" o:gfxdata="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">
-                  <v:imagedata r:id="rId14" o:title=""/>
+                  <v:imagedata r:id="rId15" o:title=""/>
                 </v:shape>
                 <v:shape id="Textbox 8" o:spid="_x0000_s1032" type="#_x0000_t202" style="position:absolute;width:13144;height:4705;visibility:visible;mso-wrap-style:square;v-text-anchor:top" o:gfxdata="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" filled="f" stroked="f">
                   <v:textbox inset="0,0,0,0">
@@ -850,7 +886,7 @@
                           <pic:cNvPicPr/>
                         </pic:nvPicPr>
                         <pic:blipFill>
-                          <a:blip r:embed="rId11" cstate="print"/>
+                          <a:blip r:embed="rId12" cstate="print"/>
                           <a:stretch>
                             <a:fillRect/>
                           </a:stretch>
@@ -871,7 +907,7 @@
                           <pic:cNvPicPr/>
                         </pic:nvPicPr>
                         <pic:blipFill>
-                          <a:blip r:embed="rId15" cstate="print"/>
+                          <a:blip r:embed="rId16" cstate="print"/>
                           <a:stretch>
                             <a:fillRect/>
                           </a:stretch>
@@ -940,10 +976,10 @@
             <w:pict>
               <v:group w14:anchorId="0DF4E3A4" id="Group 9" o:spid="_x0000_s1033" style="width:97pt;height:37.05pt;mso-position-horizontal-relative:char;mso-position-vertical-relative:line" coordsize="12319,4705" o:gfxdata="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">
                 <v:shape id="Image 10" o:spid="_x0000_s1034" type="#_x0000_t75" style="position:absolute;top:1183;width:1449;height:1637;visibility:visible;mso-wrap-style:square" o:gfxdata="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">
-                  <v:imagedata r:id="rId13" o:title=""/>
+                  <v:imagedata r:id="rId14" o:title=""/>
                 </v:shape>
                 <v:shape id="Image 11" o:spid="_x0000_s1035" type="#_x0000_t75" style="position:absolute;left:759;width:11559;height:4701;visibility:visible;mso-wrap-style:square" o:gfxdata="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">
-                  <v:imagedata r:id="rId16" o:title=""/>
+                  <v:imagedata r:id="rId17" o:title=""/>
                 </v:shape>
                 <v:shape id="Textbox 12" o:spid="_x0000_s1036" type="#_x0000_t202" style="position:absolute;width:12319;height:4705;visibility:visible;mso-wrap-style:square;v-text-anchor:top" o:gfxdata="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" filled="f" stroked="f">
                   <v:textbox inset="0,0,0,0">
@@ -1376,7 +1412,7 @@
                           <pic:cNvPicPr/>
                         </pic:nvPicPr>
                         <pic:blipFill>
-                          <a:blip r:embed="rId11" cstate="print"/>
+                          <a:blip r:embed="rId12" cstate="print"/>
                           <a:stretch>
                             <a:fillRect/>
                           </a:stretch>
@@ -1397,7 +1433,7 @@
                           <pic:cNvPicPr/>
                         </pic:nvPicPr>
                         <pic:blipFill>
-                          <a:blip r:embed="rId17" cstate="print"/>
+                          <a:blip r:embed="rId18" cstate="print"/>
                           <a:stretch>
                             <a:fillRect/>
                           </a:stretch>
@@ -1466,10 +1502,10 @@
             <w:pict>
               <v:group w14:anchorId="1D267A97" id="Group 13" o:spid="_x0000_s1037" style="position:absolute;margin-left:61.2pt;margin-top:3.65pt;width:94.15pt;height:37.05pt;z-index:-15726592;mso-wrap-distance-left:0;mso-wrap-distance-right:0;mso-position-horizontal-relative:page;mso-position-vertical-relative:text" coordsize="11957,4705" o:gfxdata="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">
                 <v:shape id="Image 14" o:spid="_x0000_s1038" type="#_x0000_t75" style="position:absolute;top:1183;width:1449;height:1637;visibility:visible;mso-wrap-style:square" o:gfxdata="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">
-                  <v:imagedata r:id="rId13" o:title=""/>
+                  <v:imagedata r:id="rId14" o:title=""/>
                 </v:shape>
                 <v:shape id="Image 15" o:spid="_x0000_s1039" type="#_x0000_t75" style="position:absolute;left:759;width:11194;height:4701;visibility:visible;mso-wrap-style:square" o:gfxdata="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">
-                  <v:imagedata r:id="rId18" o:title=""/>
+                  <v:imagedata r:id="rId19" o:title=""/>
                 </v:shape>
                 <v:shape id="Textbox 16" o:spid="_x0000_s1040" type="#_x0000_t202" style="position:absolute;width:11957;height:4705;visibility:visible;mso-wrap-style:square;v-text-anchor:top" o:gfxdata="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" filled="f" stroked="f">
                   <v:textbox inset="0,0,0,0">
@@ -2178,7 +2214,7 @@
                           <pic:cNvPicPr/>
                         </pic:nvPicPr>
                         <pic:blipFill>
-                          <a:blip r:embed="rId11" cstate="print"/>
+                          <a:blip r:embed="rId12" cstate="print"/>
                           <a:stretch>
                             <a:fillRect/>
                           </a:stretch>
@@ -2199,7 +2235,7 @@
                           <pic:cNvPicPr/>
                         </pic:nvPicPr>
                         <pic:blipFill>
-                          <a:blip r:embed="rId19" cstate="print"/>
+                          <a:blip r:embed="rId20" cstate="print"/>
                           <a:stretch>
                             <a:fillRect/>
                           </a:stretch>
@@ -2222,12 +2258,12 @@
           </mc:Choice>
           <mc:Fallback>
             <w:pict>
-              <v:group w14:anchorId="278BDAFD" id="Group 17" o:spid="_x0000_s1026" style="position:absolute;margin-left:61.2pt;margin-top:-5.8pt;width:74pt;height:37.05pt;z-index:-15782400;mso-wrap-distance-left:0;mso-wrap-distance-right:0;mso-position-horizontal-relative:page" coordsize="9398,4705" o:gfxdata="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">
+              <v:group w14:anchorId="4EB865DF" id="Group 17" o:spid="_x0000_s1026" style="position:absolute;margin-left:61.2pt;margin-top:-5.8pt;width:74pt;height:37.05pt;z-index:-15782400;mso-wrap-distance-left:0;mso-wrap-distance-right:0;mso-position-horizontal-relative:page" coordsize="9398,4705" o:gfxdata="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">
                 <v:shape id="Image 18" o:spid="_x0000_s1027" type="#_x0000_t75" style="position:absolute;top:1183;width:1449;height:1637;visibility:visible;mso-wrap-style:square" o:gfxdata="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">
-                  <v:imagedata r:id="rId13" o:title=""/>
+                  <v:imagedata r:id="rId14" o:title=""/>
                 </v:shape>
                 <v:shape id="Image 19" o:spid="_x0000_s1028" type="#_x0000_t75" style="position:absolute;left:759;width:8633;height:4701;visibility:visible;mso-wrap-style:square" o:gfxdata="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">
-                  <v:imagedata r:id="rId20" o:title=""/>
+                  <v:imagedata r:id="rId21" o:title=""/>
                 </v:shape>
                 <w10:wrap anchorx="page"/>
               </v:group>
@@ -2431,7 +2467,7 @@
                           <pic:cNvPicPr/>
                         </pic:nvPicPr>
                         <pic:blipFill>
-                          <a:blip r:embed="rId21" cstate="print"/>
+                          <a:blip r:embed="rId22" cstate="print"/>
                           <a:stretch>
                             <a:fillRect/>
                           </a:stretch>
@@ -2452,7 +2488,7 @@
                           <pic:cNvPicPr/>
                         </pic:nvPicPr>
                         <pic:blipFill>
-                          <a:blip r:embed="rId22" cstate="print"/>
+                          <a:blip r:embed="rId23" cstate="print"/>
                           <a:stretch>
                             <a:fillRect/>
                           </a:stretch>
@@ -2475,12 +2511,12 @@
           </mc:Choice>
           <mc:Fallback>
             <w:pict>
-              <v:group w14:anchorId="37C0D74B" id="Group 20" o:spid="_x0000_s1026" style="position:absolute;margin-left:50.15pt;margin-top:11.6pt;width:186.8pt;height:37.05pt;z-index:-15781888;mso-wrap-distance-left:0;mso-wrap-distance-right:0;mso-position-horizontal-relative:page" coordsize="23723,4705" o:gfxdata="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">
+              <v:group w14:anchorId="73966BC4" id="Group 20" o:spid="_x0000_s1026" style="position:absolute;margin-left:50.15pt;margin-top:11.6pt;width:186.8pt;height:37.05pt;z-index:-15781888;mso-wrap-distance-left:0;mso-wrap-distance-right:0;mso-position-horizontal-relative:page" coordsize="23723,4705" o:gfxdata="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">
                 <v:shape id="Image 21" o:spid="_x0000_s1027" type="#_x0000_t75" style="position:absolute;top:182;width:4213;height:4275;visibility:visible;mso-wrap-style:square" o:gfxdata="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">
-                  <v:imagedata r:id="rId23" o:title=""/>
+                  <v:imagedata r:id="rId24" o:title=""/>
                 </v:shape>
                 <v:shape id="Image 22" o:spid="_x0000_s1028" type="#_x0000_t75" style="position:absolute;left:2164;width:21557;height:4701;visibility:visible;mso-wrap-style:square" o:gfxdata="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">
-                  <v:imagedata r:id="rId24" o:title=""/>
+                  <v:imagedata r:id="rId25" o:title=""/>
                 </v:shape>
                 <w10:wrap anchorx="page"/>
               </v:group>

</xml_diff>

<commit_message>
added my internship certificate
</commit_message>
<xml_diff>
--- a/Images/Nikhitha_Resume.docx
+++ b/Images/Nikhitha_Resume.docx
@@ -418,6 +418,42 @@
     </w:p>
     <w:p>
       <w:pPr>
+        <w:tabs>
+          <w:tab w:val="left" w:pos="6641"/>
+        </w:tabs>
+        <w:spacing w:line="268" w:lineRule="exact"/>
+        <w:ind w:left="130"/>
+        <w:rPr>
+          <w:sz w:val="24"/>
+          <w:szCs w:val="24"/>
+        </w:rPr>
+      </w:pPr>
+    </w:p>
+    <w:p>
+      <w:pPr>
+        <w:tabs>
+          <w:tab w:val="left" w:pos="6641"/>
+        </w:tabs>
+        <w:spacing w:line="268" w:lineRule="exact"/>
+        <w:ind w:left="130"/>
+        <w:rPr>
+          <w:sz w:val="24"/>
+          <w:szCs w:val="24"/>
+        </w:rPr>
+      </w:pPr>
+      <w:hyperlink r:id="rId11" w:history="1">
+        <w:r>
+          <w:rPr>
+            <w:rStyle w:val="Hyperlink"/>
+            <w:sz w:val="24"/>
+            <w:szCs w:val="24"/>
+          </w:rPr>
+          <w:t>https://fallenscent22.github.io/My-Portfolio/</w:t>
+        </w:r>
+      </w:hyperlink>
+    </w:p>
+    <w:p>
+      <w:pPr>
         <w:pStyle w:val="BodyText"/>
         <w:spacing w:before="173"/>
         <w:rPr>
@@ -496,7 +532,7 @@
           </mc:Choice>
           <mc:Fallback>
             <w:pict>
-              <v:shape w14:anchorId="5F62C9F3" id="Graphic 4" o:spid="_x0000_s1026" style="position:absolute;margin-left:42.5pt;margin-top:22.05pt;width:526.1pt;height:.1pt;z-index:-15728128;visibility:visible;mso-wrap-style:square;mso-wrap-distance-left:0;mso-wrap-distance-top:0;mso-wrap-distance-right:0;mso-wrap-distance-bottom:0;mso-position-horizontal:absolute;mso-position-horizontal-relative:page;mso-position-vertical:absolute;mso-position-vertical-relative:text;v-text-anchor:top" coordsize="6681470,1270" o:gfxdata="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" path="m,l6681216,e" filled="f" strokeweight=".78pt">
+              <v:shape w14:anchorId="4A13675E" id="Graphic 4" o:spid="_x0000_s1026" style="position:absolute;margin-left:42.5pt;margin-top:22.05pt;width:526.1pt;height:.1pt;z-index:-15728128;visibility:visible;mso-wrap-style:square;mso-wrap-distance-left:0;mso-wrap-distance-top:0;mso-wrap-distance-right:0;mso-wrap-distance-bottom:0;mso-position-horizontal:absolute;mso-position-horizontal-relative:page;mso-position-vertical:absolute;mso-position-vertical-relative:text;v-text-anchor:top" coordsize="6681470,1270" o:gfxdata="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" path="m,l6681216,e" filled="f" strokeweight=".78pt">
                 <v:path arrowok="t"/>
                 <w10:wrap type="topAndBottom" anchorx="page"/>
               </v:shape>
@@ -547,7 +583,7 @@
                           <pic:cNvPicPr/>
                         </pic:nvPicPr>
                         <pic:blipFill>
-                          <a:blip r:embed="rId11" cstate="print"/>
+                          <a:blip r:embed="rId12" cstate="print"/>
                           <a:stretch>
                             <a:fillRect/>
                           </a:stretch>
@@ -568,7 +604,7 @@
                           <pic:cNvPicPr/>
                         </pic:nvPicPr>
                         <pic:blipFill>
-                          <a:blip r:embed="rId12" cstate="print"/>
+                          <a:blip r:embed="rId13" cstate="print"/>
                           <a:stretch>
                             <a:fillRect/>
                           </a:stretch>
@@ -637,10 +673,10 @@
             <w:pict>
               <v:group w14:anchorId="42CB6DA7" id="Group 5" o:spid="_x0000_s1029" style="position:absolute;margin-left:61.2pt;margin-top:27.5pt;width:103.5pt;height:37.05pt;z-index:-15727616;mso-wrap-distance-left:0;mso-wrap-distance-right:0;mso-position-horizontal-relative:page;mso-position-vertical-relative:text" coordsize="13144,4705" o:gfxdata="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">
                 <v:shape id="Image 6" o:spid="_x0000_s1030" type="#_x0000_t75" style="position:absolute;top:1183;width:1449;height:1637;visibility:visible;mso-wrap-style:square" o:gfxdata="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">
-                  <v:imagedata r:id="rId13" o:title=""/>
+                  <v:imagedata r:id="rId14" o:title=""/>
                 </v:shape>
                 <v:shape id="Image 7" o:spid="_x0000_s1031" type="#_x0000_t75" style="position:absolute;left:759;width:12382;height:4701;visibility:visible;mso-wrap-style:square" o:gfxdata="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">
-                  <v:imagedata r:id="rId14" o:title=""/>
+                  <v:imagedata r:id="rId15" o:title=""/>
                 </v:shape>
                 <v:shape id="Textbox 8" o:spid="_x0000_s1032" type="#_x0000_t202" style="position:absolute;width:13144;height:4705;visibility:visible;mso-wrap-style:square;v-text-anchor:top" o:gfxdata="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" filled="f" stroked="f">
                   <v:textbox inset="0,0,0,0">
@@ -850,7 +886,7 @@
                           <pic:cNvPicPr/>
                         </pic:nvPicPr>
                         <pic:blipFill>
-                          <a:blip r:embed="rId11" cstate="print"/>
+                          <a:blip r:embed="rId12" cstate="print"/>
                           <a:stretch>
                             <a:fillRect/>
                           </a:stretch>
@@ -871,7 +907,7 @@
                           <pic:cNvPicPr/>
                         </pic:nvPicPr>
                         <pic:blipFill>
-                          <a:blip r:embed="rId15" cstate="print"/>
+                          <a:blip r:embed="rId16" cstate="print"/>
                           <a:stretch>
                             <a:fillRect/>
                           </a:stretch>
@@ -940,10 +976,10 @@
             <w:pict>
               <v:group w14:anchorId="0DF4E3A4" id="Group 9" o:spid="_x0000_s1033" style="width:97pt;height:37.05pt;mso-position-horizontal-relative:char;mso-position-vertical-relative:line" coordsize="12319,4705" o:gfxdata="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">
                 <v:shape id="Image 10" o:spid="_x0000_s1034" type="#_x0000_t75" style="position:absolute;top:1183;width:1449;height:1637;visibility:visible;mso-wrap-style:square" o:gfxdata="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">
-                  <v:imagedata r:id="rId13" o:title=""/>
+                  <v:imagedata r:id="rId14" o:title=""/>
                 </v:shape>
                 <v:shape id="Image 11" o:spid="_x0000_s1035" type="#_x0000_t75" style="position:absolute;left:759;width:11559;height:4701;visibility:visible;mso-wrap-style:square" o:gfxdata="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">
-                  <v:imagedata r:id="rId16" o:title=""/>
+                  <v:imagedata r:id="rId17" o:title=""/>
                 </v:shape>
                 <v:shape id="Textbox 12" o:spid="_x0000_s1036" type="#_x0000_t202" style="position:absolute;width:12319;height:4705;visibility:visible;mso-wrap-style:square;v-text-anchor:top" o:gfxdata="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" filled="f" stroked="f">
                   <v:textbox inset="0,0,0,0">
@@ -1376,7 +1412,7 @@
                           <pic:cNvPicPr/>
                         </pic:nvPicPr>
                         <pic:blipFill>
-                          <a:blip r:embed="rId11" cstate="print"/>
+                          <a:blip r:embed="rId12" cstate="print"/>
                           <a:stretch>
                             <a:fillRect/>
                           </a:stretch>
@@ -1397,7 +1433,7 @@
                           <pic:cNvPicPr/>
                         </pic:nvPicPr>
                         <pic:blipFill>
-                          <a:blip r:embed="rId17" cstate="print"/>
+                          <a:blip r:embed="rId18" cstate="print"/>
                           <a:stretch>
                             <a:fillRect/>
                           </a:stretch>
@@ -1466,10 +1502,10 @@
             <w:pict>
               <v:group w14:anchorId="1D267A97" id="Group 13" o:spid="_x0000_s1037" style="position:absolute;margin-left:61.2pt;margin-top:3.65pt;width:94.15pt;height:37.05pt;z-index:-15726592;mso-wrap-distance-left:0;mso-wrap-distance-right:0;mso-position-horizontal-relative:page;mso-position-vertical-relative:text" coordsize="11957,4705" o:gfxdata="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">
                 <v:shape id="Image 14" o:spid="_x0000_s1038" type="#_x0000_t75" style="position:absolute;top:1183;width:1449;height:1637;visibility:visible;mso-wrap-style:square" o:gfxdata="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">
-                  <v:imagedata r:id="rId13" o:title=""/>
+                  <v:imagedata r:id="rId14" o:title=""/>
                 </v:shape>
                 <v:shape id="Image 15" o:spid="_x0000_s1039" type="#_x0000_t75" style="position:absolute;left:759;width:11194;height:4701;visibility:visible;mso-wrap-style:square" o:gfxdata="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">
-                  <v:imagedata r:id="rId18" o:title=""/>
+                  <v:imagedata r:id="rId19" o:title=""/>
                 </v:shape>
                 <v:shape id="Textbox 16" o:spid="_x0000_s1040" type="#_x0000_t202" style="position:absolute;width:11957;height:4705;visibility:visible;mso-wrap-style:square;v-text-anchor:top" o:gfxdata="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" filled="f" stroked="f">
                   <v:textbox inset="0,0,0,0">
@@ -2178,7 +2214,7 @@
                           <pic:cNvPicPr/>
                         </pic:nvPicPr>
                         <pic:blipFill>
-                          <a:blip r:embed="rId11" cstate="print"/>
+                          <a:blip r:embed="rId12" cstate="print"/>
                           <a:stretch>
                             <a:fillRect/>
                           </a:stretch>
@@ -2199,7 +2235,7 @@
                           <pic:cNvPicPr/>
                         </pic:nvPicPr>
                         <pic:blipFill>
-                          <a:blip r:embed="rId19" cstate="print"/>
+                          <a:blip r:embed="rId20" cstate="print"/>
                           <a:stretch>
                             <a:fillRect/>
                           </a:stretch>
@@ -2222,12 +2258,12 @@
           </mc:Choice>
           <mc:Fallback>
             <w:pict>
-              <v:group w14:anchorId="278BDAFD" id="Group 17" o:spid="_x0000_s1026" style="position:absolute;margin-left:61.2pt;margin-top:-5.8pt;width:74pt;height:37.05pt;z-index:-15782400;mso-wrap-distance-left:0;mso-wrap-distance-right:0;mso-position-horizontal-relative:page" coordsize="9398,4705" o:gfxdata="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">
+              <v:group w14:anchorId="4EB865DF" id="Group 17" o:spid="_x0000_s1026" style="position:absolute;margin-left:61.2pt;margin-top:-5.8pt;width:74pt;height:37.05pt;z-index:-15782400;mso-wrap-distance-left:0;mso-wrap-distance-right:0;mso-position-horizontal-relative:page" coordsize="9398,4705" o:gfxdata="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">
                 <v:shape id="Image 18" o:spid="_x0000_s1027" type="#_x0000_t75" style="position:absolute;top:1183;width:1449;height:1637;visibility:visible;mso-wrap-style:square" o:gfxdata="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">
-                  <v:imagedata r:id="rId13" o:title=""/>
+                  <v:imagedata r:id="rId14" o:title=""/>
                 </v:shape>
                 <v:shape id="Image 19" o:spid="_x0000_s1028" type="#_x0000_t75" style="position:absolute;left:759;width:8633;height:4701;visibility:visible;mso-wrap-style:square" o:gfxdata="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">
-                  <v:imagedata r:id="rId20" o:title=""/>
+                  <v:imagedata r:id="rId21" o:title=""/>
                 </v:shape>
                 <w10:wrap anchorx="page"/>
               </v:group>
@@ -2431,7 +2467,7 @@
                           <pic:cNvPicPr/>
                         </pic:nvPicPr>
                         <pic:blipFill>
-                          <a:blip r:embed="rId21" cstate="print"/>
+                          <a:blip r:embed="rId22" cstate="print"/>
                           <a:stretch>
                             <a:fillRect/>
                           </a:stretch>
@@ -2452,7 +2488,7 @@
                           <pic:cNvPicPr/>
                         </pic:nvPicPr>
                         <pic:blipFill>
-                          <a:blip r:embed="rId22" cstate="print"/>
+                          <a:blip r:embed="rId23" cstate="print"/>
                           <a:stretch>
                             <a:fillRect/>
                           </a:stretch>
@@ -2475,12 +2511,12 @@
           </mc:Choice>
           <mc:Fallback>
             <w:pict>
-              <v:group w14:anchorId="37C0D74B" id="Group 20" o:spid="_x0000_s1026" style="position:absolute;margin-left:50.15pt;margin-top:11.6pt;width:186.8pt;height:37.05pt;z-index:-15781888;mso-wrap-distance-left:0;mso-wrap-distance-right:0;mso-position-horizontal-relative:page" coordsize="23723,4705" o:gfxdata="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">
+              <v:group w14:anchorId="73966BC4" id="Group 20" o:spid="_x0000_s1026" style="position:absolute;margin-left:50.15pt;margin-top:11.6pt;width:186.8pt;height:37.05pt;z-index:-15781888;mso-wrap-distance-left:0;mso-wrap-distance-right:0;mso-position-horizontal-relative:page" coordsize="23723,4705" o:gfxdata="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">
                 <v:shape id="Image 21" o:spid="_x0000_s1027" type="#_x0000_t75" style="position:absolute;top:182;width:4213;height:4275;visibility:visible;mso-wrap-style:square" o:gfxdata="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">
-                  <v:imagedata r:id="rId23" o:title=""/>
+                  <v:imagedata r:id="rId24" o:title=""/>
                 </v:shape>
                 <v:shape id="Image 22" o:spid="_x0000_s1028" type="#_x0000_t75" style="position:absolute;left:2164;width:21557;height:4701;visibility:visible;mso-wrap-style:square" o:gfxdata="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">
-                  <v:imagedata r:id="rId24" o:title=""/>
+                  <v:imagedata r:id="rId25" o:title=""/>
                 </v:shape>
                 <w10:wrap anchorx="page"/>
               </v:group>

</xml_diff>